<commit_message>
pagina datori di lavoro, creazione pdf con tcpdf + diario e commenti ai codici
</commit_message>
<xml_diff>
--- a/Diari/03_lupica_andrea_diario_2017-05-10.docx
+++ b/Diari/03_lupica_andrea_diario_2017-05-10.docx
@@ -230,7 +230,13 @@
               <w:rPr>
                 <w:b w:val="0"/>
               </w:rPr>
-              <w:t xml:space="preserve">Inizialmente ho creato i </w:t>
+              <w:t>H</w:t>
+            </w:r>
+            <w:r>
+              <w:rPr>
+                <w:b w:val="0"/>
+              </w:rPr>
+              <w:t xml:space="preserve">o creato i </w:t>
             </w:r>
             <w:proofErr w:type="spellStart"/>
             <w:r>
@@ -1321,8 +1327,8 @@
               <w:lastRenderedPageBreak/>
               <w:drawing>
                 <wp:inline distT="0" distB="0" distL="0" distR="0" wp14:anchorId="409FD07F" wp14:editId="7E022FFB">
-                  <wp:extent cx="4094768" cy="3364865"/>
-                  <wp:effectExtent l="0" t="0" r="1270" b="6985"/>
+                  <wp:extent cx="3816350" cy="3136075"/>
+                  <wp:effectExtent l="0" t="0" r="0" b="7620"/>
                   <wp:docPr id="12" name="Immagine 12"/>
                   <wp:cNvGraphicFramePr>
                     <a:graphicFrameLocks xmlns:a="http://schemas.openxmlformats.org/drawingml/2006/main" noChangeAspect="1"/>
@@ -1343,7 +1349,7 @@
                         <pic:spPr>
                           <a:xfrm>
                             <a:off x="0" y="0"/>
-                            <a:ext cx="4116195" cy="3382472"/>
+                            <a:ext cx="3841753" cy="3156950"/>
                           </a:xfrm>
                           <a:prstGeom prst="rect">
                             <a:avLst/>
@@ -1521,8 +1527,6 @@
               </w:rPr>
               <w:t xml:space="preserve"> fossero settati.</w:t>
             </w:r>
-            <w:bookmarkStart w:id="0" w:name="_GoBack"/>
-            <w:bookmarkEnd w:id="0"/>
           </w:p>
           <w:p>
             <w:pPr>
@@ -1573,6 +1577,14 @@
               </w:rPr>
               <w:t xml:space="preserve"> nel momento in cui il menu cambiava di valore.</w:t>
             </w:r>
+          </w:p>
+          <w:p>
+            <w:pPr>
+              <w:pStyle w:val="Nessunaspaziatura"/>
+              <w:rPr>
+                <w:b w:val="0"/>
+              </w:rPr>
+            </w:pPr>
           </w:p>
           <w:p>
             <w:pPr>
@@ -1667,18 +1679,13 @@
                 <w:b w:val="0"/>
               </w:rPr>
             </w:pPr>
-          </w:p>
-          <w:p>
-            <w:pPr>
-              <w:pStyle w:val="Nessunaspaziatura"/>
-              <w:rPr>
-                <w:b w:val="0"/>
-              </w:rPr>
-            </w:pPr>
-            <w:r>
-              <w:rPr>
-                <w:b w:val="0"/>
-              </w:rPr>
+            <w:bookmarkStart w:id="0" w:name="_GoBack"/>
+            <w:bookmarkEnd w:id="0"/>
+            <w:r>
+              <w:rPr>
+                <w:b w:val="0"/>
+              </w:rPr>
+              <w:lastRenderedPageBreak/>
               <w:t xml:space="preserve">Prima di tutto controllo se esiste la sede e in caso negativo la creo altrimenti prendo il suo id come valore per la </w:t>
             </w:r>
             <w:proofErr w:type="spellStart"/>
@@ -2243,27 +2250,14 @@
     <w:r>
       <w:t>/</w:t>
     </w:r>
-    <w:r>
-      <w:fldChar w:fldCharType="begin"/>
-    </w:r>
-    <w:r>
-      <w:instrText xml:space="preserve"> NUMPAGES  \* Arabic  \* MERGEFORMAT </w:instrText>
-    </w:r>
-    <w:r>
-      <w:fldChar w:fldCharType="separate"/>
-    </w:r>
-    <w:r>
-      <w:rPr>
-        <w:noProof/>
-      </w:rPr>
-      <w:t>5</w:t>
-    </w:r>
-    <w:r>
-      <w:rPr>
-        <w:noProof/>
-      </w:rPr>
-      <w:fldChar w:fldCharType="end"/>
-    </w:r>
+    <w:fldSimple w:instr=" NUMPAGES  \* Arabic  \* MERGEFORMAT ">
+      <w:r>
+        <w:rPr>
+          <w:noProof/>
+        </w:rPr>
+        <w:t>5</w:t>
+      </w:r>
+    </w:fldSimple>
   </w:p>
 </w:ftr>
 </file>
@@ -2302,15 +2296,7 @@
       </w:rPr>
     </w:pPr>
     <w:r>
-      <w:t xml:space="preserve">Andrea </w:t>
-    </w:r>
-    <w:proofErr w:type="spellStart"/>
-    <w:r>
-      <w:t>Lupica</w:t>
-    </w:r>
-    <w:proofErr w:type="spellEnd"/>
-    <w:r>
-      <w:t xml:space="preserve"> 4AC</w:t>
+      <w:t>Andrea Lupica 4AC</w:t>
     </w:r>
   </w:p>
   <w:p>
@@ -5441,14 +5427,14 @@
     <w:charset w:val="00"/>
     <w:family w:val="swiss"/>
     <w:pitch w:val="variable"/>
-    <w:sig w:usb0="E00002FF" w:usb1="4000ACFF" w:usb2="00000001" w:usb3="00000000" w:csb0="0000019F" w:csb1="00000000"/>
+    <w:sig w:usb0="E0002AFF" w:usb1="C000247B" w:usb2="00000009" w:usb3="00000000" w:csb0="000001FF" w:csb1="00000000"/>
   </w:font>
   <w:font w:name="Times New Roman">
     <w:panose1 w:val="02020603050405020304"/>
     <w:charset w:val="00"/>
     <w:family w:val="roman"/>
     <w:pitch w:val="variable"/>
-    <w:sig w:usb0="E0002EFF" w:usb1="C0007843" w:usb2="00000009" w:usb3="00000000" w:csb0="000001FF" w:csb1="00000000"/>
+    <w:sig w:usb0="E0002EFF" w:usb1="C000785B" w:usb2="00000009" w:usb3="00000000" w:csb0="000001FF" w:csb1="00000000"/>
   </w:font>
   <w:font w:name="Courier New">
     <w:panose1 w:val="02070309020205020404"/>
@@ -5490,7 +5476,7 @@
     <w:charset w:val="00"/>
     <w:family w:val="swiss"/>
     <w:pitch w:val="variable"/>
-    <w:sig w:usb0="A00002EF" w:usb1="4000207B" w:usb2="00000000" w:usb3="00000000" w:csb0="0000019F" w:csb1="00000000"/>
+    <w:sig w:usb0="E0002AFF" w:usb1="C000247B" w:usb2="00000009" w:usb3="00000000" w:csb0="000001FF" w:csb1="00000000"/>
   </w:font>
 </w:fonts>
 </file>
@@ -5576,6 +5562,7 @@
     <w:rsid w:val="00D07130"/>
     <w:rsid w:val="00D07A71"/>
     <w:rsid w:val="00DE6AA0"/>
+    <w:rsid w:val="00DF4791"/>
     <w:rsid w:val="00E07B40"/>
     <w:rsid w:val="00E20E2B"/>
     <w:rsid w:val="00E316BF"/>
@@ -5601,7 +5588,7 @@
   </m:mathPr>
   <w:themeFontLang w:val="it-CH"/>
   <w:clrSchemeMapping w:bg1="light1" w:t1="dark1" w:bg2="light2" w:t2="dark2" w:accent1="accent1" w:accent2="accent2" w:accent3="accent3" w:accent4="accent4" w:accent5="accent5" w:accent6="accent6" w:hyperlink="hyperlink" w:followedHyperlink="followedHyperlink"/>
-  <w:decimalSymbol w:val="."/>
+  <w:decimalSymbol w:val=","/>
   <w:listSeparator w:val=";"/>
 </w:settings>
 </file>
@@ -6374,7 +6361,7 @@
 </file>
 
 <file path=customXml/itemProps1.xml><?xml version="1.0" encoding="utf-8"?>
-<ds:datastoreItem xmlns:ds="http://schemas.openxmlformats.org/officeDocument/2006/customXml" ds:itemID="{0D25C341-8028-4952-AE40-A6AD11D2BEA0}">
+<ds:datastoreItem xmlns:ds="http://schemas.openxmlformats.org/officeDocument/2006/customXml" ds:itemID="{2B8D6C69-6FBA-468F-88BE-D1936874F89C}">
   <ds:schemaRefs>
     <ds:schemaRef ds:uri="http://schemas.openxmlformats.org/officeDocument/2006/bibliography"/>
   </ds:schemaRefs>

</xml_diff>